<commit_message>
reorg for 1st ct
</commit_message>
<xml_diff>
--- a/docs/Software_Requirements_Specifications.docx
+++ b/docs/Software_Requirements_Specifications.docx
@@ -1231,9 +1231,8 @@
         <w:rPr>
           <w:rFonts w:cs="Times New Roman"/>
           <w:b/>
-          <w:lang w:val="en-GB"/>
-        </w:rPr>
-        <w:t>9</w:t>
+        </w:rPr>
+        <w:t>6</w:t>
       </w:r>
     </w:p>
     <w:p>
@@ -2591,7 +2590,14 @@
           <w:rFonts w:cs="Times New Roman"/>
           <w:b/>
         </w:rPr>
-        <w:t>Листов 19</w:t>
+        <w:t>Листов 1</w:t>
+      </w:r>
+      <w:r>
+        <w:rPr>
+          <w:rFonts w:cs="Times New Roman"/>
+          <w:b/>
+        </w:rPr>
+        <w:t>6</w:t>
       </w:r>
     </w:p>
     <w:p>
@@ -3315,10 +3321,7 @@
         <w:pStyle w:val="a"/>
       </w:pPr>
       <w:r>
-        <w:t>Сайт – совокупность программ для ЭВМ, доступ к которой обеспечивается посредством информационно-телекоммуникационной сети «Инте</w:t>
-      </w:r>
-      <w:r>
-        <w:t>рнет» (далее – интернет) по доменным именам или по сетевым адресам, позволяющим идентифицировать сайты в сети «Интернет».</w:t>
+        <w:t>Сайт – совокупность программ для ЭВМ, доступ к которой обеспечивается посредством информационно-телекоммуникационной сети «Интернет» (далее – интернет) по доменным именам или по сетевым адресам, позволяющим идентифицировать сайты в сети «Интернет».</w:t>
       </w:r>
     </w:p>
     <w:p>
@@ -3334,10 +3337,7 @@
         <w:pStyle w:val="a"/>
       </w:pPr>
       <w:r>
-        <w:t>Word</w:t>
-      </w:r>
-      <w:r>
-        <w:t>press – одна из CMS, написанная на языке программирования P</w:t>
+        <w:t>Wordpress – одна из CMS, написанная на языке программирования P</w:t>
       </w:r>
       <w:r>
         <w:rPr>
@@ -3362,10 +3362,7 @@
         <w:pStyle w:val="a"/>
       </w:pPr>
       <w:r>
-        <w:t>Контент – текстографическое содержимое сайта, публикуемо</w:t>
-      </w:r>
-      <w:r>
-        <w:t>е в формате постов или страниц.</w:t>
+        <w:t>Контент – текстографическое содержимое сайта, публикуемое в формате постов или страниц.</w:t>
       </w:r>
     </w:p>
     <w:p>
@@ -3389,10 +3386,7 @@
         <w:pStyle w:val="a"/>
       </w:pPr>
       <w:r>
-        <w:t xml:space="preserve">HTTP – протокол, </w:t>
-      </w:r>
-      <w:r>
-        <w:t>используемый для разработки веб-сайтов, открываемых в браузере пользователя.</w:t>
+        <w:t>HTTP – протокол, используемый для разработки веб-сайтов, открываемых в браузере пользователя.</w:t>
       </w:r>
     </w:p>
     <w:p>
@@ -3417,10 +3411,7 @@
         <w:pStyle w:val="a"/>
       </w:pPr>
       <w:r>
-        <w:t>Сайдбар – блок сайта, расположенный справа или слева от о</w:t>
-      </w:r>
-      <w:r>
-        <w:t>сновного содержимого страницы, состоит из виджетов.</w:t>
+        <w:t>Сайдбар – блок сайта, расположенный справа или слева от основного содержимого страницы, состоит из виджетов.</w:t>
       </w:r>
     </w:p>
     <w:p>
@@ -3479,10 +3470,7 @@
         </w:numPr>
       </w:pPr>
       <w:r>
-        <w:t xml:space="preserve">Смирнова Юлия Владимировна – </w:t>
-      </w:r>
-      <w:r>
-        <w:t>куратор проекта, ФГБОУ ВО «Московский Политехнический Университет».</w:t>
+        <w:t>Смирнова Юлия Владимировна – куратор проекта, ФГБОУ ВО «Московский Политехнический Университет».</w:t>
       </w:r>
     </w:p>
     <w:p>
@@ -3493,13 +3481,8 @@
           <w:numId w:val="17"/>
         </w:numPr>
       </w:pPr>
-      <w:bookmarkStart w:id="8" w:name="_GoBack"/>
-      <w:bookmarkEnd w:id="8"/>
-      <w:r>
-        <w:t>Даньшина Марина Владимировна, замести</w:t>
-      </w:r>
-      <w:r>
-        <w:t>тель декана факультета информационных технологий, ФГБОУ ВО «Московский Политехнический Университет».</w:t>
+      <w:r>
+        <w:t>Даньшина Марина Владимировна, заместитель декана факультета информационных технологий, ФГБОУ ВО «Московский Политехнический Университет».</w:t>
       </w:r>
     </w:p>
     <w:p>
@@ -3518,20 +3501,17 @@
       <w:pPr>
         <w:pStyle w:val="2"/>
       </w:pPr>
-      <w:bookmarkStart w:id="9" w:name="__RefHeading___Toc2757_3704901929"/>
-      <w:bookmarkStart w:id="10" w:name="_Toc55473639"/>
+      <w:bookmarkStart w:id="8" w:name="__RefHeading___Toc2757_3704901929"/>
+      <w:bookmarkStart w:id="9" w:name="_Toc55473639"/>
+      <w:bookmarkEnd w:id="8"/>
+      <w:r>
+        <w:t>2.3 Разработчики</w:t>
+      </w:r>
       <w:bookmarkEnd w:id="9"/>
-      <w:r>
-        <w:t>2.3 Разработчики</w:t>
-      </w:r>
-      <w:bookmarkEnd w:id="10"/>
-    </w:p>
-    <w:p>
-      <w:r>
-        <w:t>Команда разработк</w:t>
-      </w:r>
-      <w:r>
-        <w:t>и состоит из следующих специалистов:</w:t>
+    </w:p>
+    <w:p>
+      <w:r>
+        <w:t>Команда разработки состоит из следующих специалистов:</w:t>
       </w:r>
     </w:p>
     <w:p>
@@ -3574,45 +3554,39 @@
       <w:pPr>
         <w:pStyle w:val="2"/>
       </w:pPr>
-      <w:bookmarkStart w:id="11" w:name="__RefHeading___Toc2759_3704901929"/>
-      <w:bookmarkStart w:id="12" w:name="_Toc55473640"/>
+      <w:bookmarkStart w:id="10" w:name="__RefHeading___Toc2759_3704901929"/>
+      <w:bookmarkStart w:id="11" w:name="_Toc55473640"/>
+      <w:bookmarkEnd w:id="10"/>
+      <w:r>
+        <w:t>2.4 Плановые сроки начала и окончания работ</w:t>
+      </w:r>
       <w:bookmarkEnd w:id="11"/>
-      <w:r>
-        <w:t>2.4 Плановые сроки начала и окончания работ</w:t>
-      </w:r>
+    </w:p>
+    <w:p>
+      <w:r>
+        <w:t>Начало выполнения работ – 14 сентября 2020.</w:t>
+      </w:r>
+    </w:p>
+    <w:p>
+      <w:r>
+        <w:t>Плановый срок сдачи работ – 1 февраля 2020.</w:t>
+      </w:r>
+    </w:p>
+    <w:p>
+      <w:pPr>
+        <w:pStyle w:val="2"/>
+      </w:pPr>
+      <w:bookmarkStart w:id="12" w:name="__RefHeading___Toc2761_3704901929"/>
+      <w:bookmarkStart w:id="13" w:name="_Toc55473641"/>
       <w:bookmarkEnd w:id="12"/>
-    </w:p>
-    <w:p>
-      <w:r>
-        <w:t>Начало выполнения работ – 14 сентября 2020.</w:t>
-      </w:r>
-    </w:p>
-    <w:p>
-      <w:r>
-        <w:t xml:space="preserve">Плановый срок сдачи </w:t>
-      </w:r>
-      <w:r>
-        <w:t>работ – 1 февраля 2020.</w:t>
-      </w:r>
-    </w:p>
-    <w:p>
-      <w:pPr>
-        <w:pStyle w:val="2"/>
-      </w:pPr>
-      <w:bookmarkStart w:id="13" w:name="__RefHeading___Toc2761_3704901929"/>
-      <w:bookmarkStart w:id="14" w:name="_Toc55473641"/>
+      <w:r>
+        <w:t>2.5 Порядок оформления и предъявления заказчику результатов работ</w:t>
+      </w:r>
       <w:bookmarkEnd w:id="13"/>
-      <w:r>
-        <w:t>2.5 Порядок оформления и предъявления заказчику результатов работ</w:t>
-      </w:r>
-      <w:bookmarkEnd w:id="14"/>
-    </w:p>
-    <w:p>
-      <w:r>
-        <w:t>Порядок оформления и предъявления заказчику результатов работ определен регламентом Проектной деятельности на факультете информационных технологий ФГБОУ ВО «Московски</w:t>
-      </w:r>
-      <w:r>
-        <w:t>й Политехнический Университет» (</w:t>
+    </w:p>
+    <w:p>
+      <w:r>
+        <w:t>Порядок оформления и предъявления заказчику результатов работ определен регламентом Проектной деятельности на факультете информационных технологий ФГБОУ ВО «Московский Политехнический Университет» (</w:t>
       </w:r>
       <w:hyperlink r:id="rId7">
         <w:r>
@@ -3627,57 +3601,54 @@
       <w:pPr>
         <w:pStyle w:val="1"/>
       </w:pPr>
-      <w:bookmarkStart w:id="15" w:name="__RefHeading___Toc2763_3704901929"/>
-      <w:bookmarkStart w:id="16" w:name="_Toc54202344"/>
-      <w:bookmarkStart w:id="17" w:name="_Toc55473642"/>
-      <w:bookmarkEnd w:id="15"/>
+      <w:bookmarkStart w:id="14" w:name="__RefHeading___Toc2763_3704901929"/>
+      <w:bookmarkStart w:id="15" w:name="_Toc54202344"/>
+      <w:bookmarkStart w:id="16" w:name="_Toc55473642"/>
+      <w:bookmarkEnd w:id="14"/>
       <w:r>
         <w:lastRenderedPageBreak/>
         <w:t xml:space="preserve">3 Назначение и цели создания </w:t>
       </w:r>
+      <w:bookmarkEnd w:id="15"/>
+      <w:r>
+        <w:t>системы</w:t>
+      </w:r>
       <w:bookmarkEnd w:id="16"/>
+    </w:p>
+    <w:p>
+      <w:pPr>
+        <w:pStyle w:val="2"/>
+      </w:pPr>
+      <w:bookmarkStart w:id="17" w:name="__RefHeading___Toc2765_3704901929"/>
+      <w:bookmarkStart w:id="18" w:name="_Toc55473643"/>
+      <w:bookmarkEnd w:id="17"/>
+      <w:r>
+        <w:t>3.1 Назначение системы</w:t>
+      </w:r>
+      <w:bookmarkEnd w:id="18"/>
+    </w:p>
+    <w:p>
+      <w:r>
+        <w:t>Осуществление автоматизации доступа к информации об проектном менеджменте при помощи сайта.</w:t>
+      </w:r>
+    </w:p>
+    <w:p/>
+    <w:p>
+      <w:pPr>
+        <w:pStyle w:val="2"/>
+      </w:pPr>
+      <w:bookmarkStart w:id="19" w:name="__RefHeading___Toc2767_3704901929"/>
+      <w:bookmarkStart w:id="20" w:name="_Toc54202345"/>
+      <w:bookmarkStart w:id="21" w:name="_Toc55473644"/>
+      <w:bookmarkEnd w:id="19"/>
+      <w:r>
+        <w:t xml:space="preserve">3.2 Цели создания </w:t>
+      </w:r>
+      <w:bookmarkEnd w:id="20"/>
       <w:r>
         <w:t>системы</w:t>
       </w:r>
-      <w:bookmarkEnd w:id="17"/>
-    </w:p>
-    <w:p>
-      <w:pPr>
-        <w:pStyle w:val="2"/>
-      </w:pPr>
-      <w:bookmarkStart w:id="18" w:name="__RefHeading___Toc2765_3704901929"/>
-      <w:bookmarkStart w:id="19" w:name="_Toc55473643"/>
-      <w:bookmarkEnd w:id="18"/>
-      <w:r>
-        <w:t>3.1 Назначение системы</w:t>
-      </w:r>
-      <w:bookmarkEnd w:id="19"/>
-    </w:p>
-    <w:p>
-      <w:r>
-        <w:t>Осуществление автоматизации доступа к информации об проектном менеджменте при помо</w:t>
-      </w:r>
-      <w:r>
-        <w:t>щи сайта.</w:t>
-      </w:r>
-    </w:p>
-    <w:p/>
-    <w:p>
-      <w:pPr>
-        <w:pStyle w:val="2"/>
-      </w:pPr>
-      <w:bookmarkStart w:id="20" w:name="__RefHeading___Toc2767_3704901929"/>
-      <w:bookmarkStart w:id="21" w:name="_Toc54202345"/>
-      <w:bookmarkStart w:id="22" w:name="_Toc55473644"/>
-      <w:bookmarkEnd w:id="20"/>
-      <w:r>
-        <w:t xml:space="preserve">3.2 Цели создания </w:t>
-      </w:r>
       <w:bookmarkEnd w:id="21"/>
-      <w:r>
-        <w:t>системы</w:t>
-      </w:r>
-      <w:bookmarkEnd w:id="22"/>
     </w:p>
     <w:p>
       <w:pPr>
@@ -3696,11 +3667,41 @@
         <w:pStyle w:val="a"/>
         <w:numPr>
           <w:ilvl w:val="0"/>
-          <w:numId w:val="4"/>
+          <w:numId w:val="20"/>
         </w:numPr>
       </w:pPr>
       <w:r>
-        <w:t>Получить опыт работы с CMS Wordpress, разработки на JS, PHP, HTML, CSS.</w:t>
+        <w:t xml:space="preserve">Разработать и воплотить дизайн сайта на </w:t>
+      </w:r>
+      <w:r>
+        <w:rPr>
+          <w:lang w:val="en-US"/>
+        </w:rPr>
+        <w:t>CMS</w:t>
+      </w:r>
+      <w:r>
+        <w:t xml:space="preserve"> </w:t>
+      </w:r>
+      <w:r>
+        <w:rPr>
+          <w:lang w:val="en-US"/>
+        </w:rPr>
+        <w:t>Wordpress</w:t>
+      </w:r>
+      <w:r>
+        <w:t>.</w:t>
+      </w:r>
+    </w:p>
+    <w:p>
+      <w:pPr>
+        <w:pStyle w:val="a"/>
+        <w:numPr>
+          <w:ilvl w:val="0"/>
+          <w:numId w:val="20"/>
+        </w:numPr>
+      </w:pPr>
+      <w:r>
+        <w:t>Начать наполнение сайта контентом, посвященным проектному менеджменту.</w:t>
       </w:r>
     </w:p>
     <w:p>
@@ -3712,34 +3713,25 @@
         </w:numPr>
       </w:pPr>
       <w:r>
-        <w:t>Получить навыки написания проек</w:t>
-      </w:r>
-      <w:r>
-        <w:t>тной документации и внутренних организационно-распорядительных документов.</w:t>
-      </w:r>
-    </w:p>
-    <w:p>
-      <w:pPr>
-        <w:pStyle w:val="a"/>
-        <w:numPr>
-          <w:ilvl w:val="0"/>
-          <w:numId w:val="4"/>
-        </w:numPr>
-      </w:pPr>
-      <w:r>
-        <w:t>Получить опыт работы с большим объемом текстографического контента.</w:t>
-      </w:r>
-    </w:p>
-    <w:p>
-      <w:pPr>
-        <w:pStyle w:val="a"/>
-        <w:numPr>
-          <w:ilvl w:val="0"/>
-          <w:numId w:val="4"/>
-        </w:numPr>
-      </w:pPr>
-      <w:r>
-        <w:t>Получить важные навыки работы в команде.</w:t>
+        <w:t>Получить опыт работы с CMS Wordpress, разработки на JS, PHP, HTML, CSS</w:t>
+      </w:r>
+      <w:r>
+        <w:t>,</w:t>
+      </w:r>
+      <w:r>
+        <w:t xml:space="preserve"> навыки написания проектной документации и внутренних организационно-распорядительных документов</w:t>
+      </w:r>
+      <w:r>
+        <w:t>,</w:t>
+      </w:r>
+      <w:r>
+        <w:t xml:space="preserve"> опыт работы с большим объемом текстографического контента</w:t>
+      </w:r>
+      <w:r>
+        <w:t xml:space="preserve">, </w:t>
+      </w:r>
+      <w:r>
+        <w:t>важные навыки работы в команде.</w:t>
       </w:r>
     </w:p>
     <w:p>
@@ -3756,22 +3748,19 @@
       <w:pPr>
         <w:pStyle w:val="2"/>
       </w:pPr>
-      <w:bookmarkStart w:id="23" w:name="__RefHeading___Toc2769_3704901929"/>
-      <w:bookmarkStart w:id="24" w:name="_Toc55473645"/>
-      <w:bookmarkStart w:id="25" w:name="_Toc54202346"/>
+      <w:bookmarkStart w:id="22" w:name="__RefHeading___Toc2769_3704901929"/>
+      <w:bookmarkStart w:id="23" w:name="_Toc55473645"/>
+      <w:bookmarkStart w:id="24" w:name="_Toc54202346"/>
+      <w:bookmarkEnd w:id="22"/>
+      <w:r>
+        <w:t>3.3 Критерии достижения целей</w:t>
+      </w:r>
       <w:bookmarkEnd w:id="23"/>
-      <w:r>
-        <w:t>3.3 Критерии достижения целей</w:t>
-      </w:r>
       <w:bookmarkEnd w:id="24"/>
-      <w:bookmarkEnd w:id="25"/>
-    </w:p>
-    <w:p>
-      <w:r>
-        <w:t xml:space="preserve">Для реализации поставленных целей </w:t>
-      </w:r>
-      <w:r>
-        <w:t>система должна решать следующие задачи:</w:t>
+    </w:p>
+    <w:p>
+      <w:r>
+        <w:t>Для реализации поставленных целей система должна решать следующие задачи:</w:t>
       </w:r>
     </w:p>
     <w:p>
@@ -3814,29 +3803,26 @@
       <w:pPr>
         <w:pStyle w:val="1"/>
       </w:pPr>
-      <w:bookmarkStart w:id="26" w:name="__RefHeading___Toc2771_3704901929"/>
-      <w:bookmarkStart w:id="27" w:name="_Toc55473646"/>
+      <w:bookmarkStart w:id="25" w:name="__RefHeading___Toc2771_3704901929"/>
+      <w:bookmarkStart w:id="26" w:name="_Toc55473646"/>
+      <w:bookmarkEnd w:id="25"/>
+      <w:r>
+        <w:lastRenderedPageBreak/>
+        <w:t>4 Требования к системе и программному обеспечению</w:t>
+      </w:r>
       <w:bookmarkEnd w:id="26"/>
-      <w:r>
-        <w:lastRenderedPageBreak/>
-        <w:t>4 Т</w:t>
-      </w:r>
-      <w:r>
-        <w:t>ребования к системе и программному обеспечению</w:t>
-      </w:r>
+    </w:p>
+    <w:p>
+      <w:pPr>
+        <w:pStyle w:val="2"/>
+      </w:pPr>
+      <w:bookmarkStart w:id="27" w:name="__RefHeading___Toc2773_3704901929"/>
+      <w:bookmarkStart w:id="28" w:name="_Toc55473647"/>
       <w:bookmarkEnd w:id="27"/>
-    </w:p>
-    <w:p>
-      <w:pPr>
-        <w:pStyle w:val="2"/>
-      </w:pPr>
-      <w:bookmarkStart w:id="28" w:name="__RefHeading___Toc2773_3704901929"/>
-      <w:bookmarkStart w:id="29" w:name="_Toc55473647"/>
+      <w:r>
+        <w:t>4.1 Требования к программному обеспечению сайта</w:t>
+      </w:r>
       <w:bookmarkEnd w:id="28"/>
-      <w:r>
-        <w:t>4.1 Требования к программному обеспечению сайта</w:t>
-      </w:r>
-      <w:bookmarkEnd w:id="29"/>
     </w:p>
     <w:p>
       <w:pPr>
@@ -3889,23 +3875,20 @@
         </w:numPr>
       </w:pPr>
       <w:r>
-        <w:t>Возможность быть развёрнутым на вирт</w:t>
-      </w:r>
-      <w:r>
-        <w:t>уальном хостинге jino.ru.</w:t>
+        <w:t>Возможность быть развёрнутым на виртуальном хостинге jino.ru.</w:t>
       </w:r>
     </w:p>
     <w:p>
       <w:pPr>
         <w:pStyle w:val="2"/>
       </w:pPr>
-      <w:bookmarkStart w:id="30" w:name="__RefHeading___Toc2775_3704901929"/>
-      <w:bookmarkStart w:id="31" w:name="_Toc55473648"/>
+      <w:bookmarkStart w:id="29" w:name="__RefHeading___Toc2775_3704901929"/>
+      <w:bookmarkStart w:id="30" w:name="_Toc55473648"/>
+      <w:bookmarkEnd w:id="29"/>
+      <w:r>
+        <w:t>4.2 Требования к численности и квалификации персонала, обслуживающего сайт</w:t>
+      </w:r>
       <w:bookmarkEnd w:id="30"/>
-      <w:r>
-        <w:t>4.2 Требования к численности и квалификации персонала, обслуживающего сайт</w:t>
-      </w:r>
-      <w:bookmarkEnd w:id="31"/>
     </w:p>
     <w:p>
       <w:pPr>
@@ -3916,10 +3899,7 @@
         </w:numPr>
       </w:pPr>
       <w:r>
-        <w:t>Менеджер проекта. Знание методик проектного и продуктового менеджмента, осуществление организации работы над проектом, выполнение функций технического писа</w:t>
-      </w:r>
-      <w:r>
-        <w:t>теля: написание проектной документации.</w:t>
+        <w:t>Менеджер проекта. Знание методик проектного и продуктового менеджмента, осуществление организации работы над проектом, выполнение функций технического писателя: написание проектной документации.</w:t>
       </w:r>
     </w:p>
     <w:p>
@@ -3943,23 +3923,20 @@
         </w:numPr>
       </w:pPr>
       <w:r>
-        <w:t>Front End разработчик (2 человека). Требуется знание HTML, CSS вёрстки, Jav</w:t>
-      </w:r>
-      <w:r>
-        <w:t>aScript, умение разработки тем под CMS Wordpress.</w:t>
+        <w:t>Front End разработчик (2 человека). Требуется знание HTML, CSS вёрстки, JavaScript, умение разработки тем под CMS Wordpress.</w:t>
       </w:r>
     </w:p>
     <w:p>
       <w:pPr>
         <w:pStyle w:val="2"/>
       </w:pPr>
-      <w:bookmarkStart w:id="32" w:name="__RefHeading___Toc2777_3704901929"/>
-      <w:bookmarkStart w:id="33" w:name="_Toc55473649"/>
+      <w:bookmarkStart w:id="31" w:name="__RefHeading___Toc2777_3704901929"/>
+      <w:bookmarkStart w:id="32" w:name="_Toc55473649"/>
+      <w:bookmarkEnd w:id="31"/>
+      <w:r>
+        <w:t>4.3 Требования к системе администрирования</w:t>
+      </w:r>
       <w:bookmarkEnd w:id="32"/>
-      <w:r>
-        <w:t>4.3 Требования к системе администрирования</w:t>
-      </w:r>
-      <w:bookmarkEnd w:id="33"/>
     </w:p>
     <w:p>
       <w:pPr>
@@ -4015,13 +3992,7 @@
         <w:rPr>
           <w:lang w:val="en-US"/>
         </w:rPr>
-        <w:t>Word</w:t>
-      </w:r>
-      <w:r>
-        <w:rPr>
-          <w:lang w:val="en-US"/>
-        </w:rPr>
-        <w:t>press</w:t>
+        <w:t>Wordpress</w:t>
       </w:r>
       <w:r>
         <w:t>.</w:t>
@@ -4031,14 +4002,14 @@
       <w:pPr>
         <w:pStyle w:val="1"/>
       </w:pPr>
-      <w:bookmarkStart w:id="34" w:name="__RefHeading___Toc2779_3704901929"/>
-      <w:bookmarkStart w:id="35" w:name="_Toc55473650"/>
-      <w:bookmarkEnd w:id="34"/>
+      <w:bookmarkStart w:id="33" w:name="__RefHeading___Toc2779_3704901929"/>
+      <w:bookmarkStart w:id="34" w:name="_Toc55473650"/>
+      <w:bookmarkEnd w:id="33"/>
       <w:r>
         <w:lastRenderedPageBreak/>
         <w:t>5 Структура сайта</w:t>
       </w:r>
-      <w:bookmarkEnd w:id="35"/>
+      <w:bookmarkEnd w:id="34"/>
     </w:p>
     <w:p>
       <w:r>
@@ -4084,10 +4055,7 @@
         </w:numPr>
       </w:pPr>
       <w:r>
-        <w:t>Г</w:t>
-      </w:r>
-      <w:r>
-        <w:t>лавная страница.</w:t>
+        <w:t>Главная страница.</w:t>
       </w:r>
     </w:p>
     <w:p>
@@ -4101,10 +4069,7 @@
         </w:numPr>
       </w:pPr>
       <w:r>
-        <w:t>Ст</w:t>
-      </w:r>
-      <w:r>
-        <w:t>раница рубрики, тега.</w:t>
+        <w:t>Страница рубрики, тега.</w:t>
       </w:r>
     </w:p>
     <w:p>
@@ -4117,18 +4082,12 @@
         </w:r>
       </w:hyperlink>
       <w:r>
-        <w:t xml:space="preserve">. Реальные цветовые решения, размеры элементов и отступов могут не совпадать с изображенными. Красным выделены информационные подписи, </w:t>
-      </w:r>
-      <w:r>
-        <w:t>необходимые для понимания расположения элементов.</w:t>
-      </w:r>
-    </w:p>
-    <w:p>
-      <w:r>
-        <w:t>Рубрикатор контента включает в себя разделение записей по рубрикам и тегам. Страницы рубрики/тега содержат ленту постов с пагинацией по 20 элементов, где все публикации принадлежат соответствующей рубрике и</w:t>
-      </w:r>
-      <w:r>
-        <w:t>ли тегу. Генерируются автоматически по списку рубрик/тегов.</w:t>
+        <w:t>. Реальные цветовые решения, размеры элементов и отступов могут не совпадать с изображенными. Красным выделены информационные подписи, необходимые для понимания расположения элементов.</w:t>
+      </w:r>
+    </w:p>
+    <w:p>
+      <w:r>
+        <w:t>Рубрикатор контента включает в себя разделение записей по рубрикам и тегам. Страницы рубрики/тега содержат ленту постов с пагинацией по 20 элементов, где все публикации принадлежат соответствующей рубрике или тегу. Генерируются автоматически по списку рубрик/тегов.</w:t>
       </w:r>
     </w:p>
     <w:p>
@@ -4138,18 +4097,12 @@
     </w:p>
     <w:p>
       <w:r>
-        <w:t>Страница публикации содержит текст поста, форму комментирования, комментарии, ссылки на преды</w:t>
-      </w:r>
-      <w:r>
-        <w:t>дущий/следующий пост, указание рубрики и тегов поста.</w:t>
-      </w:r>
-    </w:p>
-    <w:p>
-      <w:r>
-        <w:t>Только записи подлежат рубрикации по рубрикам и тегам. И хотя технически запись может иметь более одной рубрики, авторам контента настоятельно рекомендуется использовать лишь одну рубрику для каждой зап</w:t>
-      </w:r>
-      <w:r>
-        <w:t>иси. Оба вида контента имеют следующие элементы:</w:t>
+        <w:t>Страница публикации содержит текст поста, форму комментирования, комментарии, ссылки на предыдущий/следующий пост, указание рубрики и тегов поста.</w:t>
+      </w:r>
+    </w:p>
+    <w:p>
+      <w:r>
+        <w:t>Только записи подлежат рубрикации по рубрикам и тегам. И хотя технически запись может иметь более одной рубрики, авторам контента настоятельно рекомендуется использовать лишь одну рубрику для каждой записи. Оба вида контента имеют следующие элементы:</w:t>
       </w:r>
     </w:p>
     <w:p>
@@ -4216,10 +4169,7 @@
     <w:p>
       <w:r>
         <w:lastRenderedPageBreak/>
-        <w:t>Список страниц, которые обязательно будут</w:t>
-      </w:r>
-      <w:r>
-        <w:t xml:space="preserve"> представлены на сайте:</w:t>
+        <w:t>Список страниц, которые обязательно будут представлены на сайте:</w:t>
       </w:r>
     </w:p>
     <w:p>
@@ -4268,7 +4218,7 @@
       <w:pPr>
         <w:pStyle w:val="af4"/>
       </w:pPr>
-      <w:bookmarkStart w:id="36" w:name="рисунок1"/>
+      <w:bookmarkStart w:id="35" w:name="рисунок1"/>
       <w:r>
         <w:rPr>
           <w:noProof/>
@@ -4311,7 +4261,7 @@
           </wp:inline>
         </w:drawing>
       </w:r>
-      <w:bookmarkEnd w:id="36"/>
+      <w:bookmarkEnd w:id="35"/>
     </w:p>
     <w:p>
       <w:pPr>
@@ -4327,14 +4277,14 @@
         <w:pStyle w:val="1"/>
         <w:ind w:left="709" w:firstLine="0"/>
       </w:pPr>
-      <w:bookmarkStart w:id="37" w:name="__RefHeading___Toc2781_3704901929"/>
-      <w:bookmarkStart w:id="38" w:name="_Toc55473651"/>
-      <w:bookmarkEnd w:id="37"/>
+      <w:bookmarkStart w:id="36" w:name="__RefHeading___Toc2781_3704901929"/>
+      <w:bookmarkStart w:id="37" w:name="_Toc55473651"/>
+      <w:bookmarkEnd w:id="36"/>
       <w:r>
         <w:lastRenderedPageBreak/>
         <w:t>6 Группы пользователей</w:t>
       </w:r>
-      <w:bookmarkEnd w:id="38"/>
+      <w:bookmarkEnd w:id="37"/>
     </w:p>
     <w:p>
       <w:pPr>
@@ -4364,14 +4314,14 @@
       <w:pPr>
         <w:pStyle w:val="1"/>
       </w:pPr>
-      <w:bookmarkStart w:id="39" w:name="__RefHeading___Toc2783_3704901929"/>
-      <w:bookmarkStart w:id="40" w:name="_Toc55473652"/>
-      <w:bookmarkEnd w:id="39"/>
+      <w:bookmarkStart w:id="38" w:name="__RefHeading___Toc2783_3704901929"/>
+      <w:bookmarkStart w:id="39" w:name="_Toc55473652"/>
+      <w:bookmarkEnd w:id="38"/>
       <w:r>
         <w:lastRenderedPageBreak/>
         <w:t>7 Дизайн сайта</w:t>
       </w:r>
-      <w:bookmarkEnd w:id="40"/>
+      <w:bookmarkEnd w:id="39"/>
     </w:p>
     <w:p>
       <w:pPr>
@@ -4538,10 +4488,7 @@
         </w:numPr>
       </w:pPr>
       <w:r>
-        <w:t>Заголовки у</w:t>
-      </w:r>
-      <w:r>
-        <w:t xml:space="preserve">ровня </w:t>
+        <w:t xml:space="preserve">Заголовки уровня </w:t>
       </w:r>
       <w:r>
         <w:rPr>
@@ -4571,10 +4518,7 @@
         </w:numPr>
       </w:pPr>
       <w:r>
-        <w:t>Ссылки в тексте выделяются акцентным синим цветом для ссылок, при наведении цвет меняется на акцентный красный цвет для ссылок. Ссылки в блоках меню, виджетах сайдбара и футера и иных местах имеют цвет текст</w:t>
-      </w:r>
-      <w:r>
-        <w:t>а по умолчанию или унаследованный от блока.</w:t>
+        <w:t>Ссылки в тексте выделяются акцентным синим цветом для ссылок, при наведении цвет меняется на акцентный красный цвет для ссылок. Ссылки в блоках меню, виджетах сайдбара и футера и иных местах имеют цвет текста по умолчанию или унаследованный от блока.</w:t>
       </w:r>
     </w:p>
     <w:p>
@@ -4586,10 +4530,7 @@
         </w:numPr>
       </w:pPr>
       <w:r>
-        <w:t>Разработанная тема должна быть адаптивной и адекватно отображаться на мобильных устройствах. Проверка адекватного отображения будет осуществляться на экранах с разрешениями аналогичными устройствам: iPhone X, iPh</w:t>
-      </w:r>
-      <w:r>
-        <w:t>one 6.</w:t>
+        <w:t>Разработанная тема должна быть адаптивной и адекватно отображаться на мобильных устройствах. Проверка адекватного отображения будет осуществляться на экранах с разрешениями аналогичными устройствам: iPhone X, iPhone 6.</w:t>
       </w:r>
     </w:p>
     <w:p>
@@ -4601,7 +4542,15 @@
         </w:numPr>
       </w:pPr>
       <w:r>
-        <w:t xml:space="preserve">Разработанная тема должна иметь основной блок фиксированной ширины до 1024px. Основной блок сайта должен быть центрирован. Весь контент страницы, меню и футер должны быть помещёны в основной блок. Фон основного блока - </w:t>
+        <w:t xml:space="preserve">Разработанная тема должна иметь основной блок фиксированной ширины до </w:t>
+      </w:r>
+      <w:r>
+        <w:t>960</w:t>
+      </w:r>
+      <w:bookmarkStart w:id="40" w:name="_GoBack"/>
+      <w:bookmarkEnd w:id="40"/>
+      <w:r>
+        <w:t xml:space="preserve">px. Основной блок сайта должен быть центрирован. Весь контент страницы, меню и футер должны быть помещёны в основной блок. Фон основного блока - </w:t>
       </w:r>
       <w:r>
         <w:rPr>
@@ -4628,10 +4577,7 @@
         <w:t>body</w:t>
       </w:r>
       <w:r>
-        <w:t xml:space="preserve"> (всего, кроме </w:t>
-      </w:r>
-      <w:r>
-        <w:t>основного блока) – #</w:t>
+        <w:t xml:space="preserve"> (всего, кроме основного блока) – #</w:t>
       </w:r>
       <w:r>
         <w:rPr>
@@ -4719,10 +4665,7 @@
         </w:numPr>
       </w:pPr>
       <w:r>
-        <w:t>Сайдбар на устройствах с шириной экрана менее 768px переносится в верхнюю часть блока, занимая 1</w:t>
-      </w:r>
-      <w:r>
-        <w:t>00% его ширины. Часть виджетов при этом может скрываться.</w:t>
+        <w:t>Сайдбар на устройствах с шириной экрана менее 768px переносится в верхнюю часть блока, занимая 100% его ширины. Часть виджетов при этом может скрываться.</w:t>
       </w:r>
     </w:p>
     <w:p>
@@ -4734,10 +4677,7 @@
         </w:numPr>
       </w:pPr>
       <w:r>
-        <w:t>Разработанная тема должна поддерживать футер с дополнительной панелью виджетов. Под панелью футер содержит центрированную надпись с указанием условий копирования и перепечатки контента с сайта («All</w:t>
-      </w:r>
-      <w:r>
-        <w:t xml:space="preserve"> rights reserved»).</w:t>
+        <w:t>Разработанная тема должна поддерживать футер с дополнительной панелью виджетов. Под панелью футер содержит центрированную надпись с указанием условий копирования и перепечатки контента с сайта («All rights reserved»).</w:t>
       </w:r>
     </w:p>
     <w:p>
@@ -4761,10 +4701,7 @@
         </w:numPr>
       </w:pPr>
       <w:r>
-        <w:t>Общая лента записей в теме содержит записи одна под другой. От каждо</w:t>
-      </w:r>
-      <w:r>
-        <w:t>й записи в ленте остается: крупный заголовок, текст-анонс (</w:t>
+        <w:t>Общая лента записей в теме содержит записи одна под другой. От каждой записи в ленте остается: крупный заголовок, текст-анонс (</w:t>
       </w:r>
       <w:r>
         <w:rPr>
@@ -4785,10 +4722,7 @@
         </w:numPr>
       </w:pPr>
       <w:r>
-        <w:t>Разработанная тема должна иметь блок виджетов в шапке темы, где они будут размещены горизонтально с растягиванием по ширин</w:t>
-      </w:r>
-      <w:r>
-        <w:t>е (flex).</w:t>
+        <w:t>Разработанная тема должна иметь блок виджетов в шапке темы, где они будут размещены горизонтально с растягиванием по ширине (flex).</w:t>
       </w:r>
     </w:p>
     <w:p/>
@@ -4838,10 +4772,7 @@
         </w:numPr>
       </w:pPr>
       <w:r>
-        <w:t xml:space="preserve">Чтение </w:t>
-      </w:r>
-      <w:r>
-        <w:t>материалов сайта.</w:t>
+        <w:t>Чтение материалов сайта.</w:t>
       </w:r>
     </w:p>
     <w:p>
@@ -4907,13 +4838,7 @@
         </w:numPr>
       </w:pPr>
       <w:r>
-        <w:t>Принимаются материа</w:t>
-      </w:r>
-      <w:r>
-        <w:t xml:space="preserve">лы, ранее не опубликованные. Под публикацией понимается размещение на Интернет-ресурсах, в периодических печатных, электронных или онлайн-изданиях и так далее. Исключение составляют бумажные и электронные книги по узкоспециализированной тематике, главы из </w:t>
-      </w:r>
-      <w:r>
-        <w:t>которых размещаются по согласованию с издательствами.</w:t>
+        <w:t>Принимаются материалы, ранее не опубликованные. Под публикацией понимается размещение на Интернет-ресурсах, в периодических печатных, электронных или онлайн-изданиях и так далее. Исключение составляют бумажные и электронные книги по узкоспециализированной тематике, главы из которых размещаются по согласованию с издательствами.</w:t>
       </w:r>
     </w:p>
     <w:p>
@@ -4925,10 +4850,7 @@
         </w:numPr>
       </w:pPr>
       <w:r>
-        <w:t>Не допускается публикация контента рекламного характера, содержащего политическую агитацию, необоснованную критику, клевету, унижающие честь и достоинство или способные нанести вред. Не допускается публ</w:t>
-      </w:r>
-      <w:r>
-        <w:t>икация материалов, противоречащих законодательству РФ или нормам морали.</w:t>
+        <w:t>Не допускается публикация контента рекламного характера, содержащего политическую агитацию, необоснованную критику, клевету, унижающие честь и достоинство или способные нанести вред. Не допускается публикация материалов, противоречащих законодательству РФ или нормам морали.</w:t>
       </w:r>
     </w:p>
     <w:p>
@@ -4952,10 +4874,7 @@
         </w:numPr>
       </w:pPr>
       <w:r>
-        <w:t>Контент публикуется с указание</w:t>
-      </w:r>
-      <w:r>
-        <w:t>м авторства.</w:t>
+        <w:t>Контент публикуется с указанием авторства.</w:t>
       </w:r>
     </w:p>
     <w:p>
@@ -5004,10 +4923,7 @@
         </w:numPr>
       </w:pPr>
       <w:r>
-        <w:t>Приёмку проекта о</w:t>
-      </w:r>
-      <w:r>
-        <w:t>существляет группа лиц, определяемых руководством Московского Политеха.</w:t>
+        <w:t>Приёмку проекта осуществляет группа лиц, определяемых руководством Московского Политеха.</w:t>
       </w:r>
     </w:p>
     <w:p>

</xml_diff>